<commit_message>
updated ReadMe and model analysis
</commit_message>
<xml_diff>
--- a/Deep Learning Analysis.docx
+++ b/Deep Learning Analysis.docx
@@ -64,70 +64,7 @@
           <w:sz w:val="30"/>
           <w:szCs w:val="30"/>
         </w:rPr>
-        <w:t>We were tasked with creating</w:t>
-      </w:r>
-      <w:r>
-        <w:rPr>
-          <w:rFonts w:ascii="Roboto" w:hAnsi="Roboto"/>
-          <w:color w:val="2B2B2B"/>
-          <w:sz w:val="30"/>
-          <w:szCs w:val="30"/>
-        </w:rPr>
-        <w:t xml:space="preserve"> a </w:t>
-      </w:r>
-      <w:r>
-        <w:rPr>
-          <w:rFonts w:ascii="Roboto" w:hAnsi="Roboto"/>
-          <w:color w:val="2B2B2B"/>
-          <w:sz w:val="30"/>
-          <w:szCs w:val="30"/>
-        </w:rPr>
-        <w:t>model</w:t>
-      </w:r>
-      <w:r>
-        <w:rPr>
-          <w:rFonts w:ascii="Roboto" w:hAnsi="Roboto"/>
-          <w:color w:val="2B2B2B"/>
-          <w:sz w:val="30"/>
-          <w:szCs w:val="30"/>
-        </w:rPr>
-        <w:t xml:space="preserve"> that can help </w:t>
-      </w:r>
-      <w:r>
-        <w:rPr>
-          <w:rFonts w:ascii="Roboto" w:hAnsi="Roboto"/>
-          <w:color w:val="2B2B2B"/>
-          <w:sz w:val="30"/>
-          <w:szCs w:val="30"/>
-        </w:rPr>
-        <w:t xml:space="preserve">a foundation </w:t>
-      </w:r>
-      <w:r>
-        <w:rPr>
-          <w:rFonts w:ascii="Roboto" w:hAnsi="Roboto"/>
-          <w:color w:val="2B2B2B"/>
-          <w:sz w:val="30"/>
-          <w:szCs w:val="30"/>
-        </w:rPr>
-        <w:t>select the applicants for funding with the best chance of success in their ventures. W</w:t>
-      </w:r>
-      <w:r>
-        <w:rPr>
-          <w:rFonts w:ascii="Roboto" w:hAnsi="Roboto"/>
-          <w:color w:val="2B2B2B"/>
-          <w:sz w:val="30"/>
-          <w:szCs w:val="30"/>
-        </w:rPr>
-        <w:t>e had to</w:t>
-      </w:r>
-      <w:r>
-        <w:rPr>
-          <w:rFonts w:ascii="Roboto" w:hAnsi="Roboto"/>
-          <w:color w:val="2B2B2B"/>
-          <w:sz w:val="30"/>
-          <w:szCs w:val="30"/>
-        </w:rPr>
-        <w:t xml:space="preserve"> use the features in the provided dataset to create a binary classifier that can predict whether applicants will be successful if funded.</w:t>
+        <w:t>We were tasked with creating a model that can help a foundation select the applicants for funding with the best chance of success in their ventures. We had to use the features in the provided dataset to create a binary classifier that can predict whether applicants will be successful if funded.</w:t>
       </w:r>
     </w:p>
     <w:p>
@@ -160,43 +97,7 @@
           <w:sz w:val="30"/>
           <w:szCs w:val="30"/>
         </w:rPr>
-        <w:t xml:space="preserve">The dataset provided </w:t>
-      </w:r>
-      <w:r>
-        <w:rPr>
-          <w:rFonts w:ascii="Roboto" w:hAnsi="Roboto"/>
-          <w:color w:val="2B2B2B"/>
-          <w:sz w:val="30"/>
-          <w:szCs w:val="30"/>
-        </w:rPr>
-        <w:t>contain</w:t>
-      </w:r>
-      <w:r>
-        <w:rPr>
-          <w:rFonts w:ascii="Roboto" w:hAnsi="Roboto"/>
-          <w:color w:val="2B2B2B"/>
-          <w:sz w:val="30"/>
-          <w:szCs w:val="30"/>
-        </w:rPr>
-        <w:t xml:space="preserve">s </w:t>
-      </w:r>
-      <w:r>
-        <w:rPr>
-          <w:rFonts w:ascii="Roboto" w:hAnsi="Roboto"/>
-          <w:color w:val="2B2B2B"/>
-          <w:sz w:val="30"/>
-          <w:szCs w:val="30"/>
-        </w:rPr>
-        <w:t>more than 34,000 organizations that have received funding from over the years</w:t>
-      </w:r>
-      <w:r>
-        <w:rPr>
-          <w:rFonts w:ascii="Roboto" w:hAnsi="Roboto"/>
-          <w:color w:val="2B2B2B"/>
-          <w:sz w:val="30"/>
-          <w:szCs w:val="30"/>
-        </w:rPr>
-        <w:t>.  This data was used as training to make predictions with the model.</w:t>
+        <w:t>The dataset provided contains more than 34,000 organizations that have received funding from over the years.  This data was used as training to make predictions with the model.</w:t>
       </w:r>
     </w:p>
     <w:p>
@@ -599,7 +500,7 @@
           <w:szCs w:val="30"/>
           <w14:ligatures w14:val="none"/>
         </w:rPr>
-        <w:t>No. I wasn’t ever able to get accuracy to be greater than 74%.</w:t>
+        <w:t>Yes. I was able to achieve accuracy greater than 75% on the second attempt at optimization.</w:t>
       </w:r>
     </w:p>
     <w:p>
@@ -655,40 +556,62 @@
           <w:szCs w:val="30"/>
           <w14:ligatures w14:val="none"/>
         </w:rPr>
-        <w:t xml:space="preserve">I chose a few different configurations of neurons, layers, and activation functions </w:t>
-      </w:r>
-      <w:r>
-        <w:rPr>
-          <w:rFonts w:ascii="Roboto" w:eastAsia="Times New Roman" w:hAnsi="Roboto" w:cs="Times New Roman"/>
-          <w:color w:val="2B2B2B"/>
-          <w:kern w:val="0"/>
-          <w:sz w:val="30"/>
-          <w:szCs w:val="30"/>
-          <w14:ligatures w14:val="none"/>
-        </w:rPr>
-        <w:t>to</w:t>
-      </w:r>
-      <w:r>
-        <w:rPr>
-          <w:rFonts w:ascii="Roboto" w:eastAsia="Times New Roman" w:hAnsi="Roboto" w:cs="Times New Roman"/>
-          <w:color w:val="2B2B2B"/>
-          <w:kern w:val="0"/>
-          <w:sz w:val="30"/>
-          <w:szCs w:val="30"/>
-          <w14:ligatures w14:val="none"/>
-        </w:rPr>
-        <w:t xml:space="preserve"> achieve greater accuracy.</w:t>
-      </w:r>
-      <w:r>
-        <w:rPr>
-          <w:rFonts w:ascii="Roboto" w:eastAsia="Times New Roman" w:hAnsi="Roboto" w:cs="Times New Roman"/>
-          <w:color w:val="2B2B2B"/>
-          <w:kern w:val="0"/>
-          <w:sz w:val="30"/>
-          <w:szCs w:val="30"/>
-          <w14:ligatures w14:val="none"/>
-        </w:rPr>
-        <w:t xml:space="preserve"> I also tried altering the number of dimensions that were used to train the model.</w:t>
+        <w:t>I chose a few different configurations of neurons, layers, and activation functions to achieve greater accuracy. I also tried altering the number of dimensions that were used to train the model.</w:t>
+      </w:r>
+      <w:r>
+        <w:rPr>
+          <w:rFonts w:ascii="Roboto" w:eastAsia="Times New Roman" w:hAnsi="Roboto" w:cs="Times New Roman"/>
+          <w:color w:val="2B2B2B"/>
+          <w:kern w:val="0"/>
+          <w:sz w:val="30"/>
+          <w:szCs w:val="30"/>
+          <w14:ligatures w14:val="none"/>
+        </w:rPr>
+        <w:t xml:space="preserve"> The model that was the most accurate was the one where the name</w:t>
+      </w:r>
+      <w:r>
+        <w:rPr>
+          <w:rFonts w:ascii="Roboto" w:eastAsia="Times New Roman" w:hAnsi="Roboto" w:cs="Times New Roman"/>
+          <w:color w:val="2B2B2B"/>
+          <w:kern w:val="0"/>
+          <w:sz w:val="30"/>
+          <w:szCs w:val="30"/>
+          <w14:ligatures w14:val="none"/>
+        </w:rPr>
+        <w:t>s</w:t>
+      </w:r>
+      <w:r>
+        <w:rPr>
+          <w:rFonts w:ascii="Roboto" w:eastAsia="Times New Roman" w:hAnsi="Roboto" w:cs="Times New Roman"/>
+          <w:color w:val="2B2B2B"/>
+          <w:kern w:val="0"/>
+          <w:sz w:val="30"/>
+          <w:szCs w:val="30"/>
+          <w14:ligatures w14:val="none"/>
+        </w:rPr>
+        <w:t xml:space="preserve"> </w:t>
+      </w:r>
+      <w:r>
+        <w:rPr>
+          <w:rFonts w:ascii="Roboto" w:eastAsia="Times New Roman" w:hAnsi="Roboto" w:cs="Times New Roman"/>
+          <w:color w:val="2B2B2B"/>
+          <w:kern w:val="0"/>
+          <w:sz w:val="30"/>
+          <w:szCs w:val="30"/>
+          <w14:ligatures w14:val="none"/>
+        </w:rPr>
+        <w:t>were</w:t>
+      </w:r>
+      <w:r>
+        <w:rPr>
+          <w:rFonts w:ascii="Roboto" w:eastAsia="Times New Roman" w:hAnsi="Roboto" w:cs="Times New Roman"/>
+          <w:color w:val="2B2B2B"/>
+          <w:kern w:val="0"/>
+          <w:sz w:val="30"/>
+          <w:szCs w:val="30"/>
+          <w14:ligatures w14:val="none"/>
+        </w:rPr>
+        <w:t xml:space="preserve"> binned.</w:t>
       </w:r>
     </w:p>
     <w:p>
@@ -699,14 +622,6 @@
           <w:numId w:val="6"/>
         </w:numPr>
         <w:spacing w:before="100" w:beforeAutospacing="1" w:after="100" w:afterAutospacing="1" w:line="360" w:lineRule="atLeast"/>
-        <w:rPr>
-          <w:rFonts w:ascii="Roboto" w:eastAsia="Times New Roman" w:hAnsi="Roboto" w:cs="Times New Roman"/>
-          <w:color w:val="2B2B2B"/>
-          <w:kern w:val="0"/>
-          <w:sz w:val="30"/>
-          <w:szCs w:val="30"/>
-          <w14:ligatures w14:val="none"/>
-        </w:rPr>
       </w:pPr>
       <w:r>
         <w:rPr>
@@ -741,62 +656,97 @@
           <w:szCs w:val="30"/>
           <w14:ligatures w14:val="none"/>
         </w:rPr>
-        <w:t xml:space="preserve">The model did a decent job of predicting successful loan outcomes. Some things we could possibly do to increase performance include creating a manual verification dataset instead of an automatic </w:t>
-      </w:r>
-      <w:r>
-        <w:rPr>
-          <w:rFonts w:ascii="Roboto" w:eastAsia="Times New Roman" w:hAnsi="Roboto" w:cs="Times New Roman"/>
-          <w:color w:val="2B2B2B"/>
-          <w:kern w:val="0"/>
-          <w:sz w:val="30"/>
-          <w:szCs w:val="30"/>
-          <w14:ligatures w14:val="none"/>
-        </w:rPr>
-        <w:t>one or</w:t>
-      </w:r>
-      <w:r>
-        <w:rPr>
-          <w:rFonts w:ascii="Roboto" w:eastAsia="Times New Roman" w:hAnsi="Roboto" w:cs="Times New Roman"/>
-          <w:color w:val="2B2B2B"/>
-          <w:kern w:val="0"/>
-          <w:sz w:val="30"/>
-          <w:szCs w:val="30"/>
-          <w14:ligatures w14:val="none"/>
-        </w:rPr>
-        <w:t xml:space="preserve"> trying a different model </w:t>
-      </w:r>
-      <w:r>
-        <w:rPr>
-          <w:rFonts w:ascii="Roboto" w:eastAsia="Times New Roman" w:hAnsi="Roboto" w:cs="Times New Roman"/>
-          <w:color w:val="2B2B2B"/>
-          <w:kern w:val="0"/>
-          <w:sz w:val="30"/>
-          <w:szCs w:val="30"/>
-          <w14:ligatures w14:val="none"/>
-        </w:rPr>
-        <w:t>(</w:t>
-      </w:r>
-      <w:r>
-        <w:rPr>
-          <w:rFonts w:ascii="Roboto" w:eastAsia="Times New Roman" w:hAnsi="Roboto" w:cs="Times New Roman"/>
-          <w:color w:val="2B2B2B"/>
-          <w:kern w:val="0"/>
-          <w:sz w:val="30"/>
-          <w:szCs w:val="30"/>
-          <w14:ligatures w14:val="none"/>
-        </w:rPr>
-        <w:t>such as k-Fold cross validation</w:t>
-      </w:r>
-      <w:r>
-        <w:rPr>
-          <w:rFonts w:ascii="Roboto" w:eastAsia="Times New Roman" w:hAnsi="Roboto" w:cs="Times New Roman"/>
-          <w:color w:val="2B2B2B"/>
-          <w:kern w:val="0"/>
-          <w:sz w:val="30"/>
-          <w:szCs w:val="30"/>
-          <w14:ligatures w14:val="none"/>
-        </w:rPr>
-        <w:t>)</w:t>
+        <w:t xml:space="preserve">The </w:t>
+      </w:r>
+      <w:r>
+        <w:rPr>
+          <w:rFonts w:ascii="Roboto" w:eastAsia="Times New Roman" w:hAnsi="Roboto" w:cs="Times New Roman"/>
+          <w:color w:val="2B2B2B"/>
+          <w:kern w:val="0"/>
+          <w:sz w:val="30"/>
+          <w:szCs w:val="30"/>
+          <w14:ligatures w14:val="none"/>
+        </w:rPr>
+        <w:t xml:space="preserve">first </w:t>
+      </w:r>
+      <w:r>
+        <w:rPr>
+          <w:rFonts w:ascii="Roboto" w:eastAsia="Times New Roman" w:hAnsi="Roboto" w:cs="Times New Roman"/>
+          <w:color w:val="2B2B2B"/>
+          <w:kern w:val="0"/>
+          <w:sz w:val="30"/>
+          <w:szCs w:val="30"/>
+          <w14:ligatures w14:val="none"/>
+        </w:rPr>
+        <w:t xml:space="preserve">model did a decent job of predicting successful loan outcomes. </w:t>
+      </w:r>
+      <w:r>
+        <w:rPr>
+          <w:rFonts w:ascii="Roboto" w:eastAsia="Times New Roman" w:hAnsi="Roboto" w:cs="Times New Roman"/>
+          <w:color w:val="2B2B2B"/>
+          <w:kern w:val="0"/>
+          <w:sz w:val="30"/>
+          <w:szCs w:val="30"/>
+          <w14:ligatures w14:val="none"/>
+        </w:rPr>
+        <w:t xml:space="preserve">For the first optimization, I added more neurons for a total of 290. Accuracy </w:t>
+      </w:r>
+      <w:proofErr w:type="gramStart"/>
+      <w:r>
+        <w:rPr>
+          <w:rFonts w:ascii="Roboto" w:eastAsia="Times New Roman" w:hAnsi="Roboto" w:cs="Times New Roman"/>
+          <w:color w:val="2B2B2B"/>
+          <w:kern w:val="0"/>
+          <w:sz w:val="30"/>
+          <w:szCs w:val="30"/>
+          <w14:ligatures w14:val="none"/>
+        </w:rPr>
+        <w:t>actually decreased</w:t>
+      </w:r>
+      <w:proofErr w:type="gramEnd"/>
+      <w:r>
+        <w:rPr>
+          <w:rFonts w:ascii="Roboto" w:eastAsia="Times New Roman" w:hAnsi="Roboto" w:cs="Times New Roman"/>
+          <w:color w:val="2B2B2B"/>
+          <w:kern w:val="0"/>
+          <w:sz w:val="30"/>
+          <w:szCs w:val="30"/>
+          <w14:ligatures w14:val="none"/>
+        </w:rPr>
+        <w:t xml:space="preserve"> in the first attempt at optimization. The added neurons overtrained </w:t>
+      </w:r>
+      <w:r>
+        <w:rPr>
+          <w:rFonts w:ascii="Roboto" w:eastAsia="Times New Roman" w:hAnsi="Roboto" w:cs="Times New Roman"/>
+          <w:color w:val="2B2B2B"/>
+          <w:kern w:val="0"/>
+          <w:sz w:val="30"/>
+          <w:szCs w:val="30"/>
+          <w14:ligatures w14:val="none"/>
+        </w:rPr>
+        <w:t xml:space="preserve">the training data for </w:t>
+      </w:r>
+      <w:r>
+        <w:rPr>
+          <w:rFonts w:ascii="Roboto" w:eastAsia="Times New Roman" w:hAnsi="Roboto" w:cs="Times New Roman"/>
+          <w:color w:val="2B2B2B"/>
+          <w:kern w:val="0"/>
+          <w:sz w:val="30"/>
+          <w:szCs w:val="30"/>
+          <w14:ligatures w14:val="none"/>
+        </w:rPr>
+        <w:t>the model</w:t>
+      </w:r>
+      <w:r>
+        <w:rPr>
+          <w:rFonts w:ascii="Roboto" w:eastAsia="Times New Roman" w:hAnsi="Roboto" w:cs="Times New Roman"/>
+          <w:color w:val="2B2B2B"/>
+          <w:kern w:val="0"/>
+          <w:sz w:val="30"/>
+          <w:szCs w:val="30"/>
+          <w14:ligatures w14:val="none"/>
+        </w:rPr>
+        <w:t>, so it didn’t do well with data it hadn’t seen yet</w:t>
       </w:r>
       <w:r>
         <w:rPr>
@@ -818,120 +768,53 @@
           <w:szCs w:val="30"/>
           <w14:ligatures w14:val="none"/>
         </w:rPr>
-        <w:t>K-Fold</w:t>
-      </w:r>
-      <w:r>
-        <w:rPr>
-          <w:rFonts w:ascii="Roboto" w:eastAsia="Times New Roman" w:hAnsi="Roboto" w:cs="Times New Roman"/>
-          <w:color w:val="2B2B2B"/>
-          <w:kern w:val="0"/>
-          <w:sz w:val="30"/>
-          <w:szCs w:val="30"/>
-          <w14:ligatures w14:val="none"/>
-        </w:rPr>
-        <w:t xml:space="preserve"> may have performed better since i</w:t>
-      </w:r>
-      <w:r>
-        <w:rPr>
-          <w:rFonts w:ascii="Roboto" w:eastAsia="Times New Roman" w:hAnsi="Roboto" w:cs="Times New Roman"/>
-          <w:color w:val="2B2B2B"/>
-          <w:kern w:val="0"/>
-          <w:sz w:val="30"/>
-          <w:szCs w:val="30"/>
-          <w14:ligatures w14:val="none"/>
-        </w:rPr>
-        <w:t>t</w:t>
-      </w:r>
-      <w:r>
-        <w:rPr>
-          <w:rFonts w:ascii="Roboto" w:eastAsia="Times New Roman" w:hAnsi="Roboto" w:cs="Times New Roman"/>
-          <w:color w:val="2B2B2B"/>
-          <w:kern w:val="0"/>
-          <w:sz w:val="30"/>
-          <w:szCs w:val="30"/>
-          <w14:ligatures w14:val="none"/>
-        </w:rPr>
-        <w:t>s</w:t>
-      </w:r>
-      <w:r>
-        <w:rPr>
-          <w:rFonts w:ascii="Roboto" w:eastAsia="Times New Roman" w:hAnsi="Roboto" w:cs="Times New Roman"/>
-          <w:color w:val="2B2B2B"/>
-          <w:kern w:val="0"/>
-          <w:sz w:val="30"/>
-          <w:szCs w:val="30"/>
-          <w14:ligatures w14:val="none"/>
-        </w:rPr>
-        <w:t xml:space="preserve"> </w:t>
-      </w:r>
-      <w:r>
-        <w:rPr>
-          <w:rFonts w:ascii="Roboto" w:eastAsia="Times New Roman" w:hAnsi="Roboto" w:cs="Times New Roman"/>
-          <w:color w:val="2B2B2B"/>
-          <w:kern w:val="0"/>
-          <w:sz w:val="30"/>
-          <w:szCs w:val="30"/>
-          <w14:ligatures w14:val="none"/>
-        </w:rPr>
-        <w:t>great</w:t>
-      </w:r>
-      <w:r>
-        <w:rPr>
-          <w:rFonts w:ascii="Roboto" w:eastAsia="Times New Roman" w:hAnsi="Roboto" w:cs="Times New Roman"/>
-          <w:color w:val="2B2B2B"/>
-          <w:kern w:val="0"/>
-          <w:sz w:val="30"/>
-          <w:szCs w:val="30"/>
-          <w14:ligatures w14:val="none"/>
-        </w:rPr>
-        <w:t xml:space="preserve"> </w:t>
-      </w:r>
-      <w:r>
-        <w:rPr>
-          <w:rFonts w:ascii="Roboto" w:eastAsia="Times New Roman" w:hAnsi="Roboto" w:cs="Times New Roman"/>
-          <w:color w:val="2B2B2B"/>
-          <w:kern w:val="0"/>
-          <w:sz w:val="30"/>
-          <w:szCs w:val="30"/>
-          <w14:ligatures w14:val="none"/>
-        </w:rPr>
-        <w:t xml:space="preserve">at </w:t>
-      </w:r>
-      <w:r>
-        <w:rPr>
-          <w:rFonts w:ascii="Roboto" w:eastAsia="Times New Roman" w:hAnsi="Roboto" w:cs="Times New Roman"/>
-          <w:color w:val="2B2B2B"/>
-          <w:kern w:val="0"/>
-          <w:sz w:val="30"/>
-          <w:szCs w:val="30"/>
-          <w14:ligatures w14:val="none"/>
-        </w:rPr>
-        <w:t>estimat</w:t>
-      </w:r>
-      <w:r>
-        <w:rPr>
-          <w:rFonts w:ascii="Roboto" w:eastAsia="Times New Roman" w:hAnsi="Roboto" w:cs="Times New Roman"/>
-          <w:color w:val="2B2B2B"/>
-          <w:kern w:val="0"/>
-          <w:sz w:val="30"/>
-          <w:szCs w:val="30"/>
-          <w14:ligatures w14:val="none"/>
-        </w:rPr>
-        <w:t>ing</w:t>
-      </w:r>
-      <w:r>
-        <w:rPr>
-          <w:rFonts w:ascii="Roboto" w:eastAsia="Times New Roman" w:hAnsi="Roboto" w:cs="Times New Roman"/>
-          <w:color w:val="2B2B2B"/>
-          <w:kern w:val="0"/>
-          <w:sz w:val="30"/>
-          <w:szCs w:val="30"/>
-          <w14:ligatures w14:val="none"/>
-        </w:rPr>
-        <w:t xml:space="preserve"> the performance of a model on unseen data.</w:t>
+        <w:t>I was able to achieve greater than 75% accuracy with t</w:t>
+      </w:r>
+      <w:r>
+        <w:rPr>
+          <w:rFonts w:ascii="Roboto" w:eastAsia="Times New Roman" w:hAnsi="Roboto" w:cs="Times New Roman"/>
+          <w:color w:val="2B2B2B"/>
+          <w:kern w:val="0"/>
+          <w:sz w:val="30"/>
+          <w:szCs w:val="30"/>
+          <w14:ligatures w14:val="none"/>
+        </w:rPr>
+        <w:t xml:space="preserve">he third attempt </w:t>
+      </w:r>
+      <w:r>
+        <w:rPr>
+          <w:rFonts w:ascii="Roboto" w:eastAsia="Times New Roman" w:hAnsi="Roboto" w:cs="Times New Roman"/>
+          <w:color w:val="2B2B2B"/>
+          <w:kern w:val="0"/>
+          <w:sz w:val="30"/>
+          <w:szCs w:val="30"/>
+          <w14:ligatures w14:val="none"/>
+        </w:rPr>
+        <w:t xml:space="preserve">at optimization. </w:t>
+      </w:r>
+      <w:r>
+        <w:rPr>
+          <w:rFonts w:ascii="Roboto" w:eastAsia="Times New Roman" w:hAnsi="Roboto" w:cs="Times New Roman"/>
+          <w:color w:val="2B2B2B"/>
+          <w:kern w:val="0"/>
+          <w:sz w:val="30"/>
+          <w:szCs w:val="30"/>
+          <w14:ligatures w14:val="none"/>
+        </w:rPr>
+        <w:t xml:space="preserve">Instead of removing the name column, I chose to bin the names. </w:t>
+      </w:r>
+      <w:r>
+        <w:rPr>
+          <w:rFonts w:ascii="Roboto" w:eastAsia="Times New Roman" w:hAnsi="Roboto" w:cs="Times New Roman"/>
+          <w:color w:val="2B2B2B"/>
+          <w:kern w:val="0"/>
+          <w:sz w:val="30"/>
+          <w:szCs w:val="30"/>
+          <w14:ligatures w14:val="none"/>
+        </w:rPr>
+        <w:t>The extra dimensions created by binning the names assisted in training the model.</w:t>
       </w:r>
     </w:p>
-    <w:p/>
     <w:sectPr>
       <w:pgSz w:w="12240" w:h="15840"/>
       <w:pgMar w:top="1440" w:right="1440" w:bottom="1440" w:left="1440" w:header="720" w:footer="720" w:gutter="0"/>

</xml_diff>